<commit_message>
overwrite old word file instalation guide
</commit_message>
<xml_diff>
--- a/InstalationGuid_Dutch.docx
+++ b/InstalationGuid_Dutch.docx
@@ -39,16 +39,7 @@
           <w:szCs w:val="24"/>
           <w:lang w:eastAsia="nl-NL"/>
         </w:rPr>
-        <w:t>We gaan er vanuit dat je</w:t>
-      </w:r>
-      <w:r>
-        <w:rPr>
-          <w:rFonts w:eastAsia="Times New Roman" w:cstheme="minorHAnsi"/>
-          <w:sz w:val="24"/>
-          <w:szCs w:val="24"/>
-          <w:lang w:eastAsia="nl-NL"/>
-        </w:rPr>
-        <w:t>,</w:t>
+        <w:t>Neem</w:t>
       </w:r>
       <w:r>
         <w:rPr>
@@ -88,18 +79,7 @@
           <w:szCs w:val="24"/>
           <w:lang w:eastAsia="nl-NL"/>
         </w:rPr>
-        <w:t xml:space="preserve">mee neemt </w:t>
-      </w:r>
-      <w:r>
-        <w:rPr>
-          <w:rFonts w:eastAsia="Times New Roman" w:cstheme="minorHAnsi"/>
-          <w:b/>
-          <w:bCs/>
-          <w:sz w:val="24"/>
-          <w:szCs w:val="24"/>
-          <w:lang w:eastAsia="nl-NL"/>
-        </w:rPr>
-        <w:t xml:space="preserve">en </w:t>
+        <w:t xml:space="preserve">mee en </w:t>
       </w:r>
       <w:r>
         <w:rPr>
@@ -111,21 +91,30 @@
           <w:szCs w:val="24"/>
           <w:lang w:eastAsia="nl-NL"/>
         </w:rPr>
-        <w:t>vooraf onderstaande instructies hebt doorlopen</w:t>
-      </w:r>
-      <w:r>
-        <w:rPr>
-          <w:rFonts w:eastAsia="Times New Roman" w:cstheme="minorHAnsi"/>
-          <w:sz w:val="24"/>
-          <w:szCs w:val="24"/>
-          <w:lang w:eastAsia="nl-NL"/>
-        </w:rPr>
-        <w:t xml:space="preserve">, zodat we zeker weten dat we direct kunnen beginnen. </w:t>
+        <w:t xml:space="preserve">volg onderstaande instructies </w:t>
+      </w:r>
+      <w:r>
+        <w:rPr>
+          <w:rFonts w:eastAsia="Times New Roman" w:cstheme="minorHAnsi"/>
+          <w:sz w:val="24"/>
+          <w:szCs w:val="24"/>
+          <w:lang w:eastAsia="nl-NL"/>
+        </w:rPr>
+        <w:t>om er zeker van te zijn dat we direct kunnen beginnen.</w:t>
+      </w:r>
+      <w:r>
+        <w:rPr>
+          <w:rFonts w:eastAsia="Times New Roman" w:cstheme="minorHAnsi"/>
+          <w:sz w:val="24"/>
+          <w:szCs w:val="24"/>
+          <w:lang w:eastAsia="nl-NL"/>
+        </w:rPr>
+        <w:t xml:space="preserve"> </w:t>
       </w:r>
     </w:p>
     <w:p>
       <w:pPr>
-        <w:pStyle w:val="ListParagraph"/>
+        <w:pStyle w:val="Lijstalinea"/>
         <w:numPr>
           <w:ilvl w:val="0"/>
           <w:numId w:val="7"/>
@@ -134,81 +123,17 @@
         <w:contextualSpacing w:val="0"/>
         <w:rPr>
           <w:rFonts w:eastAsia="Times New Roman" w:cstheme="minorHAnsi"/>
-        </w:rPr>
-      </w:pPr>
-      <w:r>
-        <w:rPr>
-          <w:rFonts w:eastAsia="Times New Roman" w:cstheme="minorHAnsi"/>
-        </w:rPr>
-        <w:t xml:space="preserve">Zorg ervoor dat je vooraf Microsoft </w:t>
-      </w:r>
-      <w:hyperlink r:id="rId7" w:history="1">
-        <w:r>
-          <w:rPr>
-            <w:rStyle w:val="Hyperlink"/>
-            <w:rFonts w:eastAsia="Times New Roman" w:cstheme="minorHAnsi"/>
-            <w:b/>
-            <w:bCs/>
-          </w:rPr>
-          <w:t>Visual Studio 2022</w:t>
-        </w:r>
-      </w:hyperlink>
-      <w:r>
-        <w:rPr>
-          <w:rFonts w:eastAsia="Times New Roman" w:cstheme="minorHAnsi"/>
-        </w:rPr>
-        <w:t xml:space="preserve"> hebt geïnstalleerd,</w:t>
-      </w:r>
-      <w:r>
-        <w:rPr>
-          <w:rFonts w:eastAsia="Times New Roman" w:cstheme="minorHAnsi"/>
-          <w:b/>
-          <w:bCs/>
-        </w:rPr>
-        <w:t xml:space="preserve"> </w:t>
-      </w:r>
-      <w:r>
-        <w:rPr>
-          <w:rFonts w:eastAsia="Times New Roman" w:cstheme="minorHAnsi"/>
-        </w:rPr>
-        <w:t>er van uitgaande dat je geen licentie hebt zou ik voor de</w:t>
-      </w:r>
-      <w:r>
-        <w:rPr>
-          <w:rFonts w:eastAsia="Times New Roman" w:cstheme="minorHAnsi"/>
-          <w:b/>
-          <w:bCs/>
-        </w:rPr>
-        <w:t xml:space="preserve"> ‘</w:t>
-      </w:r>
-      <w:r>
-        <w:rPr>
-          <w:rFonts w:eastAsia="Times New Roman" w:cstheme="minorHAnsi"/>
-        </w:rPr>
-        <w:t xml:space="preserve">community’ versie kiezen. </w:t>
-      </w:r>
-    </w:p>
-    <w:p>
-      <w:pPr>
-        <w:pStyle w:val="ListParagraph"/>
-        <w:numPr>
-          <w:ilvl w:val="0"/>
-          <w:numId w:val="7"/>
-        </w:numPr>
-        <w:spacing w:before="100" w:beforeAutospacing="1" w:after="100" w:afterAutospacing="1" w:line="240" w:lineRule="auto"/>
-        <w:contextualSpacing w:val="0"/>
-        <w:rPr>
-          <w:rFonts w:eastAsia="Times New Roman" w:cstheme="minorHAnsi"/>
-          <w:sz w:val="24"/>
-          <w:szCs w:val="24"/>
-          <w:lang w:eastAsia="nl-NL"/>
-        </w:rPr>
-      </w:pPr>
-      <w:r>
-        <w:rPr>
-          <w:rFonts w:eastAsia="Times New Roman" w:cstheme="minorHAnsi"/>
-        </w:rPr>
-        <w:t xml:space="preserve">Zorg ervoor dat je de </w:t>
+          <w:sz w:val="24"/>
+          <w:szCs w:val="24"/>
+        </w:rPr>
+      </w:pPr>
+      <w:r>
+        <w:rPr>
+          <w:rFonts w:eastAsia="Times New Roman" w:cstheme="minorHAnsi"/>
+          <w:sz w:val="24"/>
+          <w:szCs w:val="24"/>
+        </w:rPr>
+        <w:t xml:space="preserve">Installeer Microsoft </w:t>
       </w:r>
       <w:hyperlink r:id="rId8" w:history="1">
         <w:r>
@@ -217,6 +142,95 @@
             <w:rFonts w:eastAsia="Times New Roman" w:cstheme="minorHAnsi"/>
             <w:b/>
             <w:bCs/>
+            <w:sz w:val="24"/>
+            <w:szCs w:val="24"/>
+          </w:rPr>
+          <w:t>Visual Studio 2022</w:t>
+        </w:r>
+      </w:hyperlink>
+      <w:r>
+        <w:rPr>
+          <w:rStyle w:val="Hyperlink"/>
+          <w:rFonts w:eastAsia="Times New Roman" w:cstheme="minorHAnsi"/>
+          <w:b/>
+          <w:bCs/>
+          <w:sz w:val="24"/>
+          <w:szCs w:val="24"/>
+        </w:rPr>
+        <w:t xml:space="preserve"> </w:t>
+      </w:r>
+      <w:r>
+        <w:rPr>
+          <w:rFonts w:eastAsia="Times New Roman" w:cstheme="minorHAnsi"/>
+          <w:sz w:val="24"/>
+          <w:szCs w:val="24"/>
+        </w:rPr>
+        <w:t>voordat je naar de workshop komt. Als je geen licentie hebt, kies dan voor de "community" versie.</w:t>
+      </w:r>
+    </w:p>
+    <w:p>
+      <w:pPr>
+        <w:pStyle w:val="Lijstalinea"/>
+        <w:spacing w:after="0" w:line="240" w:lineRule="auto"/>
+        <w:contextualSpacing w:val="0"/>
+        <w:rPr>
+          <w:rFonts w:eastAsia="Times New Roman" w:cstheme="minorHAnsi"/>
+          <w:sz w:val="24"/>
+          <w:szCs w:val="24"/>
+        </w:rPr>
+      </w:pPr>
+    </w:p>
+    <w:p>
+      <w:pPr>
+        <w:pStyle w:val="Lijstalinea"/>
+        <w:numPr>
+          <w:ilvl w:val="0"/>
+          <w:numId w:val="7"/>
+        </w:numPr>
+        <w:spacing w:after="100" w:afterAutospacing="1" w:line="240" w:lineRule="auto"/>
+        <w:contextualSpacing w:val="0"/>
+        <w:rPr>
+          <w:rFonts w:eastAsia="Times New Roman" w:cstheme="minorHAnsi"/>
+          <w:sz w:val="24"/>
+          <w:szCs w:val="24"/>
+          <w:lang w:eastAsia="nl-NL"/>
+        </w:rPr>
+      </w:pPr>
+      <w:proofErr w:type="spellStart"/>
+      <w:r>
+        <w:rPr>
+          <w:rFonts w:eastAsia="Times New Roman" w:cstheme="minorHAnsi"/>
+          <w:sz w:val="24"/>
+          <w:szCs w:val="24"/>
+        </w:rPr>
+        <w:t>Clone</w:t>
+      </w:r>
+      <w:proofErr w:type="spellEnd"/>
+      <w:r>
+        <w:rPr>
+          <w:rFonts w:eastAsia="Times New Roman" w:cstheme="minorHAnsi"/>
+          <w:sz w:val="24"/>
+          <w:szCs w:val="24"/>
+        </w:rPr>
+        <w:t xml:space="preserve"> de</w:t>
+      </w:r>
+      <w:r>
+        <w:rPr>
+          <w:rFonts w:eastAsia="Times New Roman" w:cstheme="minorHAnsi"/>
+          <w:sz w:val="24"/>
+          <w:szCs w:val="24"/>
+        </w:rPr>
+        <w:t xml:space="preserve"> </w:t>
+      </w:r>
+      <w:hyperlink r:id="rId9" w:history="1">
+        <w:r>
+          <w:rPr>
+            <w:rStyle w:val="Hyperlink"/>
+            <w:rFonts w:eastAsia="Times New Roman" w:cstheme="minorHAnsi"/>
+            <w:b/>
+            <w:bCs/>
+            <w:sz w:val="24"/>
+            <w:szCs w:val="24"/>
           </w:rPr>
           <w:t xml:space="preserve">benodigde </w:t>
         </w:r>
@@ -227,6 +241,8 @@
             <w:rFonts w:eastAsia="Times New Roman" w:cstheme="minorHAnsi"/>
             <w:b/>
             <w:bCs/>
+            <w:sz w:val="24"/>
+            <w:szCs w:val="24"/>
           </w:rPr>
           <w:t>repo</w:t>
         </w:r>
@@ -237,14 +253,18 @@
           <w:rFonts w:eastAsia="Times New Roman" w:cstheme="minorHAnsi"/>
           <w:b/>
           <w:bCs/>
+          <w:sz w:val="24"/>
+          <w:szCs w:val="24"/>
         </w:rPr>
         <w:t xml:space="preserve"> </w:t>
       </w:r>
       <w:r>
         <w:rPr>
           <w:rFonts w:eastAsia="Times New Roman" w:cstheme="minorHAnsi"/>
-        </w:rPr>
-        <w:t xml:space="preserve">vooraf hebt gekloond </w:t>
+          <w:sz w:val="24"/>
+          <w:szCs w:val="24"/>
+        </w:rPr>
+        <w:t xml:space="preserve">vooraf </w:t>
       </w:r>
       <w:r>
         <w:rPr>
@@ -252,8 +272,10 @@
           <w:b/>
           <w:bCs/>
           <w:color w:val="FF0000"/>
-        </w:rPr>
-        <w:t>en gecontroleerd of de basis configuratie werkt</w:t>
+          <w:sz w:val="24"/>
+          <w:szCs w:val="24"/>
+        </w:rPr>
+        <w:t xml:space="preserve">en </w:t>
       </w:r>
       <w:r>
         <w:rPr>
@@ -261,8 +283,10 @@
           <w:b/>
           <w:bCs/>
           <w:color w:val="FF0000"/>
-        </w:rPr>
-        <w:t xml:space="preserve"> (door het aftrappen van alle testen</w:t>
+          <w:sz w:val="24"/>
+          <w:szCs w:val="24"/>
+        </w:rPr>
+        <w:t>controleer</w:t>
       </w:r>
       <w:r>
         <w:rPr>
@@ -270,8 +294,10 @@
           <w:b/>
           <w:bCs/>
           <w:color w:val="FF0000"/>
-        </w:rPr>
-        <w:t xml:space="preserve">: </w:t>
+          <w:sz w:val="24"/>
+          <w:szCs w:val="24"/>
+        </w:rPr>
+        <w:t xml:space="preserve"> of </w:t>
       </w:r>
       <w:r>
         <w:rPr>
@@ -279,28 +305,32 @@
           <w:b/>
           <w:bCs/>
           <w:color w:val="FF0000"/>
-        </w:rPr>
-        <w:t>de ‘</w:t>
-      </w:r>
-      <w:proofErr w:type="spellStart"/>
+          <w:sz w:val="24"/>
+          <w:szCs w:val="24"/>
+        </w:rPr>
+        <w:t>de installatie goed is</w:t>
+      </w:r>
       <w:r>
         <w:rPr>
           <w:rFonts w:eastAsia="Times New Roman" w:cstheme="minorHAnsi"/>
           <w:b/>
           <w:bCs/>
           <w:color w:val="FF0000"/>
-        </w:rPr>
-        <w:t>answer</w:t>
-      </w:r>
-      <w:proofErr w:type="spellEnd"/>
+          <w:sz w:val="24"/>
+          <w:szCs w:val="24"/>
+        </w:rPr>
+        <w:t xml:space="preserve"> door het </w:t>
+      </w:r>
       <w:r>
         <w:rPr>
           <w:rFonts w:eastAsia="Times New Roman" w:cstheme="minorHAnsi"/>
           <w:b/>
           <w:bCs/>
           <w:color w:val="FF0000"/>
-        </w:rPr>
-        <w:t>’ testen zouden in ieder geval al moeten slagen!)</w:t>
+          <w:sz w:val="24"/>
+          <w:szCs w:val="24"/>
+        </w:rPr>
+        <w:t>starten</w:t>
       </w:r>
       <w:r>
         <w:rPr>
@@ -308,33 +338,120 @@
           <w:b/>
           <w:bCs/>
           <w:color w:val="FF0000"/>
-        </w:rPr>
-        <w:t>,</w:t>
-      </w:r>
-      <w:r>
-        <w:rPr>
-          <w:rFonts w:eastAsia="Times New Roman" w:cstheme="minorHAnsi"/>
+          <w:sz w:val="24"/>
+          <w:szCs w:val="24"/>
+        </w:rPr>
+        <w:t xml:space="preserve"> van alle testen</w:t>
+      </w:r>
+      <w:r>
+        <w:rPr>
+          <w:rFonts w:eastAsia="Times New Roman" w:cstheme="minorHAnsi"/>
+          <w:b/>
+          <w:bCs/>
           <w:color w:val="FF0000"/>
+          <w:sz w:val="24"/>
+          <w:szCs w:val="24"/>
+        </w:rPr>
+        <w:t xml:space="preserve">: </w:t>
+      </w:r>
+      <w:r>
+        <w:rPr>
+          <w:rFonts w:eastAsia="Times New Roman" w:cstheme="minorHAnsi"/>
+          <w:b/>
+          <w:bCs/>
+          <w:color w:val="FF0000"/>
+          <w:sz w:val="24"/>
+          <w:szCs w:val="24"/>
+        </w:rPr>
+        <w:t>de ‘</w:t>
+      </w:r>
+      <w:proofErr w:type="spellStart"/>
+      <w:r>
+        <w:rPr>
+          <w:rFonts w:eastAsia="Times New Roman" w:cstheme="minorHAnsi"/>
+          <w:b/>
+          <w:bCs/>
+          <w:color w:val="FF0000"/>
+          <w:sz w:val="24"/>
+          <w:szCs w:val="24"/>
+        </w:rPr>
+        <w:t>answer</w:t>
+      </w:r>
+      <w:proofErr w:type="spellEnd"/>
+      <w:r>
+        <w:rPr>
+          <w:rFonts w:eastAsia="Times New Roman" w:cstheme="minorHAnsi"/>
+          <w:b/>
+          <w:bCs/>
+          <w:color w:val="FF0000"/>
+          <w:sz w:val="24"/>
+          <w:szCs w:val="24"/>
+        </w:rPr>
+        <w:t>’ testen zouden in ieder geval al moeten slagen!</w:t>
+      </w:r>
+      <w:r>
+        <w:rPr>
+          <w:rFonts w:eastAsia="Times New Roman" w:cstheme="minorHAnsi"/>
+          <w:b/>
+          <w:bCs/>
+          <w:color w:val="FF0000"/>
+          <w:sz w:val="24"/>
+          <w:szCs w:val="24"/>
         </w:rPr>
         <w:t xml:space="preserve"> </w:t>
       </w:r>
       <w:r>
         <w:rPr>
           <w:rFonts w:eastAsia="Times New Roman" w:cstheme="minorHAnsi"/>
-        </w:rPr>
-        <w:t xml:space="preserve">zie </w:t>
-      </w:r>
-      <w:r>
-        <w:rPr>
-          <w:rFonts w:eastAsia="Times New Roman" w:cstheme="minorHAnsi"/>
-        </w:rPr>
-        <w:t>voor de detail stappen hieronder</w:t>
-      </w:r>
-      <w:r>
-        <w:rPr>
-          <w:rFonts w:eastAsia="Times New Roman" w:cstheme="minorHAnsi"/>
-        </w:rPr>
-        <w:t>. Mocht je de testen niet aan de praat krijgen neem dan snel contact met ons op, wij helpen je graag verder op gang.</w:t>
+          <w:b/>
+          <w:bCs/>
+          <w:sz w:val="24"/>
+          <w:szCs w:val="24"/>
+          <w:u w:val="single"/>
+        </w:rPr>
+        <w:t>Hieronder staan de detailstappen</w:t>
+      </w:r>
+      <w:r>
+        <w:rPr>
+          <w:rFonts w:eastAsia="Times New Roman" w:cstheme="minorHAnsi"/>
+          <w:sz w:val="24"/>
+          <w:szCs w:val="24"/>
+        </w:rPr>
+        <w:t xml:space="preserve">. </w:t>
+      </w:r>
+      <w:r>
+        <w:rPr>
+          <w:rFonts w:eastAsia="Times New Roman" w:cstheme="minorHAnsi"/>
+          <w:sz w:val="24"/>
+          <w:szCs w:val="24"/>
+        </w:rPr>
+        <w:t xml:space="preserve">Als de </w:t>
+      </w:r>
+      <w:proofErr w:type="spellStart"/>
+      <w:r>
+        <w:rPr>
+          <w:rFonts w:eastAsia="Times New Roman" w:cstheme="minorHAnsi"/>
+          <w:sz w:val="24"/>
+          <w:szCs w:val="24"/>
+        </w:rPr>
+        <w:t>answer</w:t>
+      </w:r>
+      <w:proofErr w:type="spellEnd"/>
+      <w:r>
+        <w:rPr>
+          <w:rFonts w:eastAsia="Times New Roman" w:cstheme="minorHAnsi"/>
+          <w:sz w:val="24"/>
+          <w:szCs w:val="24"/>
+        </w:rPr>
+        <w:t xml:space="preserve"> testen niet werken</w:t>
+      </w:r>
+      <w:r>
+        <w:rPr>
+          <w:rFonts w:eastAsia="Times New Roman" w:cstheme="minorHAnsi"/>
+          <w:sz w:val="24"/>
+          <w:szCs w:val="24"/>
+        </w:rPr>
+        <w:t xml:space="preserve"> neem dan snel contact met ons op, wij helpen je graag.</w:t>
       </w:r>
     </w:p>
     <w:p>
@@ -347,7 +464,6 @@
           <w:lang w:eastAsia="nl-NL"/>
         </w:rPr>
       </w:pPr>
-      <w:proofErr w:type="spellStart"/>
       <w:r>
         <w:rPr>
           <w:rFonts w:eastAsia="Times New Roman" w:cstheme="minorHAnsi"/>
@@ -357,112 +473,7 @@
           <w:szCs w:val="24"/>
           <w:lang w:eastAsia="nl-NL"/>
         </w:rPr>
-        <w:t>Step-by-step</w:t>
-      </w:r>
-      <w:proofErr w:type="spellEnd"/>
-      <w:r>
-        <w:rPr>
-          <w:rFonts w:eastAsia="Times New Roman" w:cstheme="minorHAnsi"/>
-          <w:b/>
-          <w:bCs/>
-          <w:sz w:val="24"/>
-          <w:szCs w:val="24"/>
-          <w:lang w:eastAsia="nl-NL"/>
-        </w:rPr>
-        <w:t xml:space="preserve"> Instructies</w:t>
-      </w:r>
-    </w:p>
-    <w:p>
-      <w:pPr>
-        <w:spacing w:before="100" w:beforeAutospacing="1" w:after="100" w:afterAutospacing="1" w:line="240" w:lineRule="auto"/>
-        <w:rPr>
-          <w:rFonts w:eastAsia="Times New Roman" w:cstheme="minorHAnsi"/>
-          <w:sz w:val="24"/>
-          <w:szCs w:val="24"/>
-          <w:lang w:eastAsia="nl-NL"/>
-        </w:rPr>
-      </w:pPr>
-      <w:r>
-        <w:rPr>
-          <w:rFonts w:eastAsia="Times New Roman" w:cstheme="minorHAnsi"/>
-          <w:sz w:val="24"/>
-          <w:szCs w:val="24"/>
-          <w:lang w:eastAsia="nl-NL"/>
-        </w:rPr>
-        <w:t xml:space="preserve">Hoewel er vele routes zijn om </w:t>
-      </w:r>
-      <w:hyperlink r:id="rId9" w:history="1">
-        <w:r>
-          <w:rPr>
-            <w:rFonts w:eastAsia="Times New Roman" w:cstheme="minorHAnsi"/>
-            <w:color w:val="0000FF"/>
-            <w:sz w:val="24"/>
-            <w:szCs w:val="24"/>
-            <w:u w:val="single"/>
-            <w:lang w:eastAsia="nl-NL"/>
-          </w:rPr>
-          <w:t xml:space="preserve">de </w:t>
-        </w:r>
-        <w:proofErr w:type="spellStart"/>
-        <w:r>
-          <w:rPr>
-            <w:rFonts w:eastAsia="Times New Roman" w:cstheme="minorHAnsi"/>
-            <w:color w:val="0000FF"/>
-            <w:sz w:val="24"/>
-            <w:szCs w:val="24"/>
-            <w:u w:val="single"/>
-            <w:lang w:eastAsia="nl-NL"/>
-          </w:rPr>
-          <w:t>repo</w:t>
-        </w:r>
-        <w:proofErr w:type="spellEnd"/>
-      </w:hyperlink>
-      <w:r>
-        <w:rPr>
-          <w:rFonts w:eastAsia="Times New Roman" w:cstheme="minorHAnsi"/>
-          <w:sz w:val="24"/>
-          <w:szCs w:val="24"/>
-          <w:lang w:eastAsia="nl-NL"/>
-        </w:rPr>
-        <w:t xml:space="preserve"> te </w:t>
-      </w:r>
-      <w:r>
-        <w:rPr>
-          <w:rFonts w:eastAsia="Times New Roman" w:cstheme="minorHAnsi"/>
-          <w:sz w:val="24"/>
-          <w:szCs w:val="24"/>
-          <w:lang w:eastAsia="nl-NL"/>
-        </w:rPr>
-        <w:t>klonen</w:t>
-      </w:r>
-      <w:r>
-        <w:rPr>
-          <w:rFonts w:eastAsia="Times New Roman" w:cstheme="minorHAnsi"/>
-          <w:sz w:val="24"/>
-          <w:szCs w:val="24"/>
-          <w:lang w:eastAsia="nl-NL"/>
-        </w:rPr>
-        <w:t xml:space="preserve"> en openen, hier mijn </w:t>
-      </w:r>
-      <w:r>
-        <w:rPr>
-          <w:rFonts w:eastAsia="Times New Roman" w:cstheme="minorHAnsi"/>
-          <w:b/>
-          <w:bCs/>
-          <w:sz w:val="24"/>
-          <w:szCs w:val="24"/>
-          <w:lang w:eastAsia="nl-NL"/>
-        </w:rPr>
-        <w:t>tips</w:t>
-      </w:r>
-      <w:r>
-        <w:rPr>
-          <w:rFonts w:eastAsia="Times New Roman" w:cstheme="minorHAnsi"/>
-          <w:sz w:val="24"/>
-          <w:szCs w:val="24"/>
-          <w:lang w:eastAsia="nl-NL"/>
-        </w:rPr>
-        <w:t xml:space="preserve"> met shortcuts:</w:t>
+        <w:t>Stappen</w:t>
       </w:r>
     </w:p>
     <w:p>
@@ -486,64 +497,59 @@
           <w:szCs w:val="24"/>
           <w:lang w:eastAsia="nl-NL"/>
         </w:rPr>
-        <w:t xml:space="preserve">Navigeer naar de </w:t>
-      </w:r>
-      <w:r>
-        <w:rPr>
-          <w:rFonts w:eastAsia="Times New Roman" w:cstheme="minorHAnsi"/>
-          <w:sz w:val="24"/>
-          <w:szCs w:val="24"/>
-          <w:lang w:eastAsia="nl-NL"/>
-        </w:rPr>
-        <w:t>lokale</w:t>
-      </w:r>
-      <w:r>
-        <w:rPr>
-          <w:rFonts w:eastAsia="Times New Roman" w:cstheme="minorHAnsi"/>
-          <w:sz w:val="24"/>
-          <w:szCs w:val="24"/>
-          <w:lang w:eastAsia="nl-NL"/>
-        </w:rPr>
-        <w:t xml:space="preserve"> folder waar je de </w:t>
-      </w:r>
-      <w:proofErr w:type="spellStart"/>
-      <w:r>
-        <w:rPr>
-          <w:rFonts w:eastAsia="Times New Roman" w:cstheme="minorHAnsi"/>
-          <w:sz w:val="24"/>
-          <w:szCs w:val="24"/>
-          <w:lang w:eastAsia="nl-NL"/>
-        </w:rPr>
-        <w:t>repository</w:t>
-      </w:r>
-      <w:proofErr w:type="spellEnd"/>
-      <w:r>
-        <w:rPr>
-          <w:rFonts w:eastAsia="Times New Roman" w:cstheme="minorHAnsi"/>
-          <w:sz w:val="24"/>
-          <w:szCs w:val="24"/>
-          <w:lang w:eastAsia="nl-NL"/>
-        </w:rPr>
-        <w:t xml:space="preserve"> wil </w:t>
-      </w:r>
-      <w:r>
-        <w:rPr>
-          <w:rFonts w:eastAsia="Times New Roman" w:cstheme="minorHAnsi"/>
-          <w:sz w:val="24"/>
-          <w:szCs w:val="24"/>
-          <w:lang w:eastAsia="nl-NL"/>
-        </w:rPr>
-        <w:t>k</w:t>
-      </w:r>
-      <w:r>
-        <w:rPr>
-          <w:rFonts w:eastAsia="Times New Roman" w:cstheme="minorHAnsi"/>
-          <w:sz w:val="24"/>
-          <w:szCs w:val="24"/>
-          <w:lang w:eastAsia="nl-NL"/>
-        </w:rPr>
-        <w:t>lonen</w:t>
-      </w:r>
+        <w:t xml:space="preserve">Download </w:t>
+      </w:r>
+      <w:hyperlink r:id="rId10" w:history="1">
+        <w:r>
+          <w:rPr>
+            <w:rStyle w:val="Hyperlink"/>
+            <w:rFonts w:eastAsia="Times New Roman" w:cstheme="minorHAnsi"/>
+            <w:sz w:val="24"/>
+            <w:szCs w:val="24"/>
+            <w:lang w:eastAsia="nl-NL"/>
+          </w:rPr>
+          <w:t>de repo</w:t>
+        </w:r>
+      </w:hyperlink>
+      <w:r>
+        <w:rPr>
+          <w:rFonts w:eastAsia="Times New Roman" w:cstheme="minorHAnsi"/>
+          <w:sz w:val="24"/>
+          <w:szCs w:val="24"/>
+          <w:lang w:eastAsia="nl-NL"/>
+        </w:rPr>
+        <w:t xml:space="preserve"> als zip en pak uit of gebruik G</w:t>
+      </w:r>
+      <w:r>
+        <w:rPr>
+          <w:rFonts w:eastAsia="Times New Roman" w:cstheme="minorHAnsi"/>
+          <w:sz w:val="24"/>
+          <w:szCs w:val="24"/>
+          <w:lang w:eastAsia="nl-NL"/>
+        </w:rPr>
+        <w:t>it</w:t>
+      </w:r>
+      <w:r>
+        <w:rPr>
+          <w:rFonts w:eastAsia="Times New Roman" w:cstheme="minorHAnsi"/>
+          <w:sz w:val="24"/>
+          <w:szCs w:val="24"/>
+          <w:lang w:eastAsia="nl-NL"/>
+        </w:rPr>
+        <w:t xml:space="preserve"> als je een account hebt. Zie ook eventueel </w:t>
+      </w:r>
+      <w:hyperlink r:id="rId11" w:history="1">
+        <w:r>
+          <w:rPr>
+            <w:rStyle w:val="Hyperlink"/>
+            <w:rFonts w:eastAsia="Times New Roman" w:cstheme="minorHAnsi"/>
+            <w:sz w:val="24"/>
+            <w:szCs w:val="24"/>
+            <w:lang w:eastAsia="nl-NL"/>
+          </w:rPr>
+          <w:t>https://learn.microsoft.com/en-us/visualstudio/version-control/git-clone-repository?view=vs-2022</w:t>
+        </w:r>
+      </w:hyperlink>
     </w:p>
     <w:p>
       <w:pPr>
@@ -566,77 +572,31 @@
           <w:szCs w:val="24"/>
           <w:lang w:eastAsia="nl-NL"/>
         </w:rPr>
-        <w:t>Gebruik de toetsten [ALT] + [D] om de adres bar te selecteren</w:t>
+        <w:t>Open de solution file (.</w:t>
+      </w:r>
+      <w:proofErr w:type="spellStart"/>
+      <w:r>
+        <w:rPr>
+          <w:rFonts w:eastAsia="Times New Roman" w:cstheme="minorHAnsi"/>
+          <w:sz w:val="24"/>
+          <w:szCs w:val="24"/>
+          <w:lang w:eastAsia="nl-NL"/>
+        </w:rPr>
+        <w:t>sln</w:t>
+      </w:r>
+      <w:proofErr w:type="spellEnd"/>
+      <w:r>
+        <w:rPr>
+          <w:rFonts w:eastAsia="Times New Roman" w:cstheme="minorHAnsi"/>
+          <w:sz w:val="24"/>
+          <w:szCs w:val="24"/>
+          <w:lang w:eastAsia="nl-NL"/>
+        </w:rPr>
+        <w:t>) met Microsoft Visual Studio 2022</w:t>
       </w:r>
     </w:p>
     <w:p>
       <w:pPr>
-        <w:spacing w:before="100" w:beforeAutospacing="1" w:after="100" w:afterAutospacing="1" w:line="240" w:lineRule="auto"/>
-        <w:jc w:val="center"/>
-        <w:rPr>
-          <w:rFonts w:eastAsia="Times New Roman" w:cstheme="minorHAnsi"/>
-          <w:sz w:val="24"/>
-          <w:szCs w:val="24"/>
-          <w:lang w:eastAsia="nl-NL"/>
-        </w:rPr>
-      </w:pPr>
-      <w:r>
-        <w:rPr>
-          <w:noProof/>
-        </w:rPr>
-        <w:drawing>
-          <wp:inline distT="0" distB="0" distL="0" distR="0" wp14:anchorId="44F66148" wp14:editId="6D4E0524">
-            <wp:extent cx="3371215" cy="750570"/>
-            <wp:effectExtent l="0" t="0" r="635" b="0"/>
-            <wp:docPr id="7" name="Picture 7" descr="Graphical user interface, text, application&#10;&#10;Description automatically generated"/>
-            <wp:cNvGraphicFramePr>
-              <a:graphicFrameLocks xmlns:a="http://schemas.openxmlformats.org/drawingml/2006/main" noChangeAspect="1"/>
-            </wp:cNvGraphicFramePr>
-            <a:graphic xmlns:a="http://schemas.openxmlformats.org/drawingml/2006/main">
-              <a:graphicData uri="http://schemas.openxmlformats.org/drawingml/2006/picture">
-                <pic:pic xmlns:pic="http://schemas.openxmlformats.org/drawingml/2006/picture">
-                  <pic:nvPicPr>
-                    <pic:cNvPr id="7" name="Picture 7" descr="Graphical user interface, text, application&#10;&#10;Description automatically generated"/>
-                    <pic:cNvPicPr>
-                      <a:picLocks noChangeAspect="1" noChangeArrowheads="1"/>
-                    </pic:cNvPicPr>
-                  </pic:nvPicPr>
-                  <pic:blipFill>
-                    <a:blip r:embed="rId10">
-                      <a:extLst>
-                        <a:ext uri="{28A0092B-C50C-407E-A947-70E740481C1C}">
-                          <a14:useLocalDpi xmlns:a14="http://schemas.microsoft.com/office/drawing/2010/main" val="0"/>
-                        </a:ext>
-                      </a:extLst>
-                    </a:blip>
-                    <a:srcRect/>
-                    <a:stretch>
-                      <a:fillRect/>
-                    </a:stretch>
-                  </pic:blipFill>
-                  <pic:spPr bwMode="auto">
-                    <a:xfrm>
-                      <a:off x="0" y="0"/>
-                      <a:ext cx="3371215" cy="750570"/>
-                    </a:xfrm>
-                    <a:prstGeom prst="rect">
-                      <a:avLst/>
-                    </a:prstGeom>
-                    <a:noFill/>
-                    <a:ln>
-                      <a:noFill/>
-                    </a:ln>
-                  </pic:spPr>
-                </pic:pic>
-              </a:graphicData>
-            </a:graphic>
-          </wp:inline>
-        </w:drawing>
-      </w:r>
-    </w:p>
-    <w:p>
-      <w:pPr>
-        <w:pStyle w:val="ListParagraph"/>
         <w:numPr>
           <w:ilvl w:val="0"/>
           <w:numId w:val="1"/>
@@ -646,23 +606,42 @@
           <w:rFonts w:eastAsia="Times New Roman" w:cstheme="minorHAnsi"/>
           <w:sz w:val="24"/>
           <w:szCs w:val="24"/>
-          <w:lang w:eastAsia="nl-NL"/>
-        </w:rPr>
-      </w:pPr>
-      <w:r>
-        <w:rPr>
-          <w:rFonts w:eastAsia="Times New Roman" w:cstheme="minorHAnsi"/>
-          <w:sz w:val="24"/>
-          <w:szCs w:val="24"/>
-          <w:lang w:eastAsia="nl-NL"/>
-        </w:rPr>
-        <w:t>Type "CMD" gevolg door een [ENTER] om de commando prompt te openen die direct al op de juiste locatie start!</w:t>
+          <w:lang w:val="en-US" w:eastAsia="nl-NL"/>
+        </w:rPr>
+      </w:pPr>
+      <w:r>
+        <w:rPr>
+          <w:rFonts w:eastAsia="Times New Roman" w:cstheme="minorHAnsi"/>
+          <w:sz w:val="24"/>
+          <w:szCs w:val="24"/>
+          <w:lang w:val="en-US" w:eastAsia="nl-NL"/>
+        </w:rPr>
+        <w:t xml:space="preserve">Build de solution: [CTRL]+[SHIFT]+[B], check of build </w:t>
+      </w:r>
+      <w:proofErr w:type="spellStart"/>
+      <w:r>
+        <w:rPr>
+          <w:rFonts w:eastAsia="Times New Roman" w:cstheme="minorHAnsi"/>
+          <w:sz w:val="24"/>
+          <w:szCs w:val="24"/>
+          <w:lang w:val="en-US" w:eastAsia="nl-NL"/>
+        </w:rPr>
+        <w:t>slaagt</w:t>
+      </w:r>
+      <w:proofErr w:type="spellEnd"/>
+      <w:r>
+        <w:rPr>
+          <w:rFonts w:eastAsia="Times New Roman" w:cstheme="minorHAnsi"/>
+          <w:sz w:val="24"/>
+          <w:szCs w:val="24"/>
+          <w:lang w:val="en-US" w:eastAsia="nl-NL"/>
+        </w:rPr>
+        <w:t>:</w:t>
       </w:r>
     </w:p>
     <w:p>
       <w:pPr>
         <w:spacing w:before="100" w:beforeAutospacing="1" w:after="100" w:afterAutospacing="1" w:line="240" w:lineRule="auto"/>
-        <w:jc w:val="center"/>
         <w:rPr>
           <w:rFonts w:eastAsia="Times New Roman" w:cstheme="minorHAnsi"/>
           <w:sz w:val="24"/>
@@ -673,317 +652,8 @@
       <w:r>
         <w:rPr>
           <w:noProof/>
-        </w:rPr>
-        <w:drawing>
-          <wp:inline distT="0" distB="0" distL="0" distR="0" wp14:anchorId="7BF416DD" wp14:editId="30C247A9">
-            <wp:extent cx="2422525" cy="655320"/>
-            <wp:effectExtent l="0" t="0" r="0" b="0"/>
-            <wp:docPr id="11" name="Picture 11" descr="A picture containing graphical user interface&#10;&#10;Description automatically generated"/>
-            <wp:cNvGraphicFramePr>
-              <a:graphicFrameLocks xmlns:a="http://schemas.openxmlformats.org/drawingml/2006/main" noChangeAspect="1"/>
-            </wp:cNvGraphicFramePr>
-            <a:graphic xmlns:a="http://schemas.openxmlformats.org/drawingml/2006/main">
-              <a:graphicData uri="http://schemas.openxmlformats.org/drawingml/2006/picture">
-                <pic:pic xmlns:pic="http://schemas.openxmlformats.org/drawingml/2006/picture">
-                  <pic:nvPicPr>
-                    <pic:cNvPr id="11" name="Picture 11" descr="A picture containing graphical user interface&#10;&#10;Description automatically generated"/>
-                    <pic:cNvPicPr>
-                      <a:picLocks noChangeAspect="1" noChangeArrowheads="1"/>
-                    </pic:cNvPicPr>
-                  </pic:nvPicPr>
-                  <pic:blipFill>
-                    <a:blip r:embed="rId11">
-                      <a:extLst>
-                        <a:ext uri="{28A0092B-C50C-407E-A947-70E740481C1C}">
-                          <a14:useLocalDpi xmlns:a14="http://schemas.microsoft.com/office/drawing/2010/main" val="0"/>
-                        </a:ext>
-                      </a:extLst>
-                    </a:blip>
-                    <a:srcRect/>
-                    <a:stretch>
-                      <a:fillRect/>
-                    </a:stretch>
-                  </pic:blipFill>
-                  <pic:spPr bwMode="auto">
-                    <a:xfrm>
-                      <a:off x="0" y="0"/>
-                      <a:ext cx="2422525" cy="655320"/>
-                    </a:xfrm>
-                    <a:prstGeom prst="rect">
-                      <a:avLst/>
-                    </a:prstGeom>
-                    <a:noFill/>
-                    <a:ln>
-                      <a:noFill/>
-                    </a:ln>
-                  </pic:spPr>
-                </pic:pic>
-              </a:graphicData>
-            </a:graphic>
-          </wp:inline>
-        </w:drawing>
-      </w:r>
-    </w:p>
-    <w:p>
-      <w:pPr>
-        <w:pStyle w:val="ListParagraph"/>
-        <w:numPr>
-          <w:ilvl w:val="0"/>
-          <w:numId w:val="1"/>
-        </w:numPr>
-        <w:spacing w:before="100" w:beforeAutospacing="1" w:after="100" w:afterAutospacing="1" w:line="240" w:lineRule="auto"/>
-        <w:rPr>
-          <w:rFonts w:eastAsia="Times New Roman" w:cstheme="minorHAnsi"/>
-          <w:sz w:val="24"/>
-          <w:szCs w:val="24"/>
-          <w:lang w:eastAsia="nl-NL"/>
-        </w:rPr>
-      </w:pPr>
-      <w:r>
-        <w:rPr>
-          <w:rFonts w:eastAsia="Times New Roman" w:cstheme="minorHAnsi"/>
-          <w:sz w:val="24"/>
-          <w:szCs w:val="24"/>
-          <w:lang w:eastAsia="nl-NL"/>
-        </w:rPr>
-        <w:t xml:space="preserve">Copy-paste “git </w:t>
-      </w:r>
-      <w:proofErr w:type="spellStart"/>
-      <w:r>
-        <w:rPr>
-          <w:rFonts w:eastAsia="Times New Roman" w:cstheme="minorHAnsi"/>
-          <w:sz w:val="24"/>
-          <w:szCs w:val="24"/>
-          <w:lang w:eastAsia="nl-NL"/>
-        </w:rPr>
-        <w:t>clone</w:t>
-      </w:r>
-      <w:proofErr w:type="spellEnd"/>
-      <w:r>
-        <w:rPr>
-          <w:rFonts w:eastAsia="Times New Roman" w:cstheme="minorHAnsi"/>
-          <w:sz w:val="24"/>
-          <w:szCs w:val="24"/>
-          <w:lang w:eastAsia="nl-NL"/>
-        </w:rPr>
-        <w:t xml:space="preserve"> </w:t>
-      </w:r>
-      <w:hyperlink r:id="rId12" w:history="1">
-        <w:r>
-          <w:rPr>
-            <w:rStyle w:val="Hyperlink"/>
-            <w:rFonts w:eastAsia="Times New Roman" w:cstheme="minorHAnsi"/>
-            <w:b/>
-            <w:bCs/>
-            <w:sz w:val="24"/>
-            <w:szCs w:val="24"/>
-            <w:lang w:eastAsia="nl-NL"/>
-          </w:rPr>
-          <w:t>https://github.com/AndreD3v/WiremockDotNetDeepdive.git</w:t>
-        </w:r>
-      </w:hyperlink>
-      <w:r>
-        <w:rPr>
-          <w:rFonts w:eastAsia="Times New Roman" w:cstheme="minorHAnsi"/>
-          <w:sz w:val="24"/>
-          <w:szCs w:val="24"/>
-          <w:lang w:eastAsia="nl-NL"/>
-        </w:rPr>
-        <w:t>” gevolg door een [ENTER]</w:t>
-      </w:r>
-    </w:p>
-    <w:p>
-      <w:pPr>
-        <w:spacing w:before="100" w:beforeAutospacing="1" w:after="100" w:afterAutospacing="1" w:line="240" w:lineRule="auto"/>
-        <w:jc w:val="center"/>
-        <w:rPr>
-          <w:rFonts w:eastAsia="Times New Roman" w:cstheme="minorHAnsi"/>
-          <w:sz w:val="24"/>
-          <w:szCs w:val="24"/>
-          <w:lang w:eastAsia="nl-NL"/>
-        </w:rPr>
-      </w:pPr>
-      <w:r>
-        <w:rPr>
-          <w:noProof/>
-        </w:rPr>
-        <w:drawing>
-          <wp:inline distT="0" distB="0" distL="0" distR="0" wp14:anchorId="7BE505F8" wp14:editId="1E6FCE96">
-            <wp:extent cx="5760720" cy="2312670"/>
-            <wp:effectExtent l="0" t="0" r="0" b="0"/>
-            <wp:docPr id="9" name="Picture 9" descr="Text&#10;&#10;Description automatically generated"/>
-            <wp:cNvGraphicFramePr>
-              <a:graphicFrameLocks xmlns:a="http://schemas.openxmlformats.org/drawingml/2006/main" noChangeAspect="1"/>
-            </wp:cNvGraphicFramePr>
-            <a:graphic xmlns:a="http://schemas.openxmlformats.org/drawingml/2006/main">
-              <a:graphicData uri="http://schemas.openxmlformats.org/drawingml/2006/picture">
-                <pic:pic xmlns:pic="http://schemas.openxmlformats.org/drawingml/2006/picture">
-                  <pic:nvPicPr>
-                    <pic:cNvPr id="9" name="Picture 9" descr="Text&#10;&#10;Description automatically generated"/>
-                    <pic:cNvPicPr>
-                      <a:picLocks noChangeAspect="1" noChangeArrowheads="1"/>
-                    </pic:cNvPicPr>
-                  </pic:nvPicPr>
-                  <pic:blipFill>
-                    <a:blip r:embed="rId13">
-                      <a:extLst>
-                        <a:ext uri="{28A0092B-C50C-407E-A947-70E740481C1C}">
-                          <a14:useLocalDpi xmlns:a14="http://schemas.microsoft.com/office/drawing/2010/main" val="0"/>
-                        </a:ext>
-                      </a:extLst>
-                    </a:blip>
-                    <a:srcRect/>
-                    <a:stretch>
-                      <a:fillRect/>
-                    </a:stretch>
-                  </pic:blipFill>
-                  <pic:spPr bwMode="auto">
-                    <a:xfrm>
-                      <a:off x="0" y="0"/>
-                      <a:ext cx="5760720" cy="2312670"/>
-                    </a:xfrm>
-                    <a:prstGeom prst="rect">
-                      <a:avLst/>
-                    </a:prstGeom>
-                    <a:noFill/>
-                    <a:ln>
-                      <a:noFill/>
-                    </a:ln>
-                  </pic:spPr>
-                </pic:pic>
-              </a:graphicData>
-            </a:graphic>
-          </wp:inline>
-        </w:drawing>
-      </w:r>
-    </w:p>
-    <w:p>
-      <w:pPr>
-        <w:pStyle w:val="ListParagraph"/>
-        <w:numPr>
-          <w:ilvl w:val="0"/>
-          <w:numId w:val="1"/>
-        </w:numPr>
-        <w:spacing w:before="100" w:beforeAutospacing="1" w:after="100" w:afterAutospacing="1" w:line="240" w:lineRule="auto"/>
-        <w:rPr>
-          <w:rFonts w:eastAsia="Times New Roman" w:cstheme="minorHAnsi"/>
-          <w:sz w:val="24"/>
-          <w:szCs w:val="24"/>
-          <w:lang w:eastAsia="nl-NL"/>
-        </w:rPr>
-      </w:pPr>
-      <w:r>
-        <w:rPr>
-          <w:rFonts w:eastAsia="Times New Roman" w:cstheme="minorHAnsi"/>
-          <w:sz w:val="24"/>
-          <w:szCs w:val="24"/>
-          <w:lang w:eastAsia="nl-NL"/>
-        </w:rPr>
-        <w:lastRenderedPageBreak/>
-        <w:t>Sluit dit venster met “exit” gevolg door een [ENTER]</w:t>
-      </w:r>
-    </w:p>
-    <w:p>
-      <w:pPr>
-        <w:numPr>
-          <w:ilvl w:val="0"/>
-          <w:numId w:val="1"/>
-        </w:numPr>
-        <w:spacing w:before="100" w:beforeAutospacing="1" w:after="100" w:afterAutospacing="1" w:line="240" w:lineRule="auto"/>
-        <w:rPr>
-          <w:rFonts w:eastAsia="Times New Roman" w:cstheme="minorHAnsi"/>
-          <w:sz w:val="24"/>
-          <w:szCs w:val="24"/>
-          <w:lang w:eastAsia="nl-NL"/>
-        </w:rPr>
-      </w:pPr>
-      <w:r>
-        <w:rPr>
-          <w:rFonts w:eastAsia="Times New Roman" w:cstheme="minorHAnsi"/>
-          <w:sz w:val="24"/>
-          <w:szCs w:val="24"/>
-          <w:lang w:eastAsia="nl-NL"/>
-        </w:rPr>
-        <w:t>Open de solution file (.</w:t>
-      </w:r>
-      <w:proofErr w:type="spellStart"/>
-      <w:r>
-        <w:rPr>
-          <w:rFonts w:eastAsia="Times New Roman" w:cstheme="minorHAnsi"/>
-          <w:sz w:val="24"/>
-          <w:szCs w:val="24"/>
-          <w:lang w:eastAsia="nl-NL"/>
-        </w:rPr>
-        <w:t>sln</w:t>
-      </w:r>
-      <w:proofErr w:type="spellEnd"/>
-      <w:r>
-        <w:rPr>
-          <w:rFonts w:eastAsia="Times New Roman" w:cstheme="minorHAnsi"/>
-          <w:sz w:val="24"/>
-          <w:szCs w:val="24"/>
-          <w:lang w:eastAsia="nl-NL"/>
-        </w:rPr>
-        <w:t>) met Microsoft Visual Studio 2022</w:t>
-      </w:r>
-    </w:p>
-    <w:p>
-      <w:pPr>
-        <w:numPr>
-          <w:ilvl w:val="0"/>
-          <w:numId w:val="1"/>
-        </w:numPr>
-        <w:spacing w:before="100" w:beforeAutospacing="1" w:after="100" w:afterAutospacing="1" w:line="240" w:lineRule="auto"/>
-        <w:rPr>
-          <w:rFonts w:eastAsia="Times New Roman" w:cstheme="minorHAnsi"/>
-          <w:sz w:val="24"/>
-          <w:szCs w:val="24"/>
-          <w:lang w:val="en-US" w:eastAsia="nl-NL"/>
-        </w:rPr>
-      </w:pPr>
-      <w:r>
-        <w:rPr>
-          <w:rFonts w:eastAsia="Times New Roman" w:cstheme="minorHAnsi"/>
-          <w:sz w:val="24"/>
-          <w:szCs w:val="24"/>
-          <w:lang w:val="en-US" w:eastAsia="nl-NL"/>
-        </w:rPr>
-        <w:t xml:space="preserve">Build de solution: [CTRL]+[SHIFT]+[B], check of build </w:t>
-      </w:r>
-      <w:proofErr w:type="spellStart"/>
-      <w:r>
-        <w:rPr>
-          <w:rFonts w:eastAsia="Times New Roman" w:cstheme="minorHAnsi"/>
-          <w:sz w:val="24"/>
-          <w:szCs w:val="24"/>
-          <w:lang w:val="en-US" w:eastAsia="nl-NL"/>
-        </w:rPr>
-        <w:t>slaagt</w:t>
-      </w:r>
-      <w:proofErr w:type="spellEnd"/>
-      <w:r>
-        <w:rPr>
-          <w:rFonts w:eastAsia="Times New Roman" w:cstheme="minorHAnsi"/>
-          <w:sz w:val="24"/>
-          <w:szCs w:val="24"/>
-          <w:lang w:val="en-US" w:eastAsia="nl-NL"/>
-        </w:rPr>
-        <w:t>:</w:t>
-      </w:r>
-    </w:p>
-    <w:p>
-      <w:pPr>
-        <w:spacing w:before="100" w:beforeAutospacing="1" w:after="100" w:afterAutospacing="1" w:line="240" w:lineRule="auto"/>
-        <w:rPr>
-          <w:rFonts w:eastAsia="Times New Roman" w:cstheme="minorHAnsi"/>
-          <w:sz w:val="24"/>
-          <w:szCs w:val="24"/>
-          <w:lang w:eastAsia="nl-NL"/>
-        </w:rPr>
-      </w:pPr>
-      <w:r>
-        <w:rPr>
-          <w:noProof/>
+          <w:sz w:val="24"/>
+          <w:szCs w:val="24"/>
         </w:rPr>
         <w:drawing>
           <wp:inline distT="0" distB="0" distL="0" distR="0" wp14:anchorId="26D18790" wp14:editId="31245874">
@@ -1003,7 +673,7 @@
                     </pic:cNvPicPr>
                   </pic:nvPicPr>
                   <pic:blipFill>
-                    <a:blip r:embed="rId14">
+                    <a:blip r:embed="rId12">
                       <a:extLst>
                         <a:ext uri="{28A0092B-C50C-407E-A947-70E740481C1C}">
                           <a14:useLocalDpi xmlns:a14="http://schemas.microsoft.com/office/drawing/2010/main" val="0"/>
@@ -1037,7 +707,7 @@
     </w:p>
     <w:p>
       <w:pPr>
-        <w:pStyle w:val="ListParagraph"/>
+        <w:pStyle w:val="Lijstalinea"/>
         <w:numPr>
           <w:ilvl w:val="0"/>
           <w:numId w:val="1"/>
@@ -1057,7 +727,25 @@
           <w:szCs w:val="24"/>
           <w:lang w:eastAsia="nl-NL"/>
         </w:rPr>
-        <w:t xml:space="preserve">Open nu de Test Explorer: [CTRL]+[E] gevolgd door de [T] (ezelsbrug: </w:t>
+        <w:t>Open nu de Test Explorer: [CTRL]+[E] gevolgd door</w:t>
+      </w:r>
+      <w:r>
+        <w:rPr>
+          <w:rFonts w:eastAsia="Times New Roman" w:cstheme="minorHAnsi"/>
+          <w:sz w:val="24"/>
+          <w:szCs w:val="24"/>
+          <w:lang w:eastAsia="nl-NL"/>
+        </w:rPr>
+        <w:t xml:space="preserve"> (dus voorgaande toetsen los laten)</w:t>
+      </w:r>
+      <w:r>
+        <w:rPr>
+          <w:rFonts w:eastAsia="Times New Roman" w:cstheme="minorHAnsi"/>
+          <w:sz w:val="24"/>
+          <w:szCs w:val="24"/>
+          <w:lang w:eastAsia="nl-NL"/>
+        </w:rPr>
+        <w:t xml:space="preserve"> de [T] (ezelsbrug: </w:t>
       </w:r>
       <w:proofErr w:type="spellStart"/>
       <w:r>
@@ -1140,6 +828,114 @@
           <w:lang w:eastAsia="nl-NL"/>
         </w:rPr>
         <w:t>est).</w:t>
+      </w:r>
+    </w:p>
+    <w:p>
+      <w:pPr>
+        <w:pStyle w:val="Lijstalinea"/>
+        <w:numPr>
+          <w:ilvl w:val="0"/>
+          <w:numId w:val="1"/>
+        </w:numPr>
+        <w:spacing w:after="0" w:line="240" w:lineRule="auto"/>
+        <w:rPr>
+          <w:rFonts w:eastAsia="Times New Roman"/>
+          <w:sz w:val="24"/>
+          <w:szCs w:val="24"/>
+        </w:rPr>
+      </w:pPr>
+      <w:r>
+        <w:rPr>
+          <w:rFonts w:eastAsia="Times New Roman" w:cstheme="minorHAnsi"/>
+          <w:sz w:val="24"/>
+          <w:szCs w:val="24"/>
+          <w:lang w:eastAsia="nl-NL"/>
+        </w:rPr>
+        <w:t>En trap alle testen af: [CTRL]+[R] gevolgd door</w:t>
+      </w:r>
+      <w:r>
+        <w:rPr>
+          <w:rFonts w:eastAsia="Times New Roman" w:cstheme="minorHAnsi"/>
+          <w:sz w:val="24"/>
+          <w:szCs w:val="24"/>
+          <w:lang w:eastAsia="nl-NL"/>
+        </w:rPr>
+        <w:t xml:space="preserve"> (dus voorgaande toetsen los laten) </w:t>
+      </w:r>
+      <w:r>
+        <w:rPr>
+          <w:rFonts w:eastAsia="Times New Roman" w:cstheme="minorHAnsi"/>
+          <w:sz w:val="24"/>
+          <w:szCs w:val="24"/>
+          <w:lang w:eastAsia="nl-NL"/>
+        </w:rPr>
+        <w:t xml:space="preserve"> de [T] (ezelsbrug: </w:t>
+      </w:r>
+      <w:r>
+        <w:rPr>
+          <w:rFonts w:eastAsia="Times New Roman" w:cstheme="minorHAnsi"/>
+          <w:b/>
+          <w:bCs/>
+          <w:sz w:val="24"/>
+          <w:szCs w:val="24"/>
+          <w:lang w:eastAsia="nl-NL"/>
+        </w:rPr>
+        <w:t>R</w:t>
+      </w:r>
+      <w:r>
+        <w:rPr>
+          <w:rFonts w:eastAsia="Times New Roman" w:cstheme="minorHAnsi"/>
+          <w:sz w:val="24"/>
+          <w:szCs w:val="24"/>
+          <w:lang w:eastAsia="nl-NL"/>
+        </w:rPr>
+        <w:t xml:space="preserve">un </w:t>
+      </w:r>
+      <w:r>
+        <w:rPr>
+          <w:rFonts w:eastAsia="Times New Roman" w:cstheme="minorHAnsi"/>
+          <w:b/>
+          <w:bCs/>
+          <w:sz w:val="24"/>
+          <w:szCs w:val="24"/>
+          <w:lang w:eastAsia="nl-NL"/>
+        </w:rPr>
+        <w:t>T</w:t>
+      </w:r>
+      <w:r>
+        <w:rPr>
+          <w:rFonts w:eastAsia="Times New Roman" w:cstheme="minorHAnsi"/>
+          <w:sz w:val="24"/>
+          <w:szCs w:val="24"/>
+          <w:lang w:eastAsia="nl-NL"/>
+        </w:rPr>
+        <w:t>est)</w:t>
+      </w:r>
+      <w:r>
+        <w:rPr>
+          <w:rFonts w:eastAsia="Times New Roman" w:cstheme="minorHAnsi"/>
+          <w:sz w:val="24"/>
+          <w:szCs w:val="24"/>
+          <w:lang w:eastAsia="nl-NL"/>
+        </w:rPr>
+        <w:t xml:space="preserve">, Mogelijk krijg je hier nog een melding betreffende firewall (zet deze open voor </w:t>
+      </w:r>
+      <w:r>
+        <w:rPr>
+          <w:rFonts w:eastAsia="Times New Roman"/>
+          <w:sz w:val="24"/>
+          <w:szCs w:val="24"/>
+        </w:rPr>
+        <w:t>Visual Studio</w:t>
+      </w:r>
+      <w:r>
+        <w:rPr>
+          <w:rFonts w:eastAsia="Times New Roman" w:cstheme="minorHAnsi"/>
+          <w:sz w:val="24"/>
+          <w:szCs w:val="24"/>
+          <w:lang w:eastAsia="nl-NL"/>
+        </w:rPr>
+        <w:t>).</w:t>
       </w:r>
     </w:p>
     <w:p>
@@ -1163,162 +959,105 @@
           <w:szCs w:val="24"/>
           <w:lang w:eastAsia="nl-NL"/>
         </w:rPr>
-        <w:t xml:space="preserve">En trap alle testen af: [CTRL]+[R] gevolgd door de [T] (ezelsbrug: </w:t>
-      </w:r>
-      <w:r>
-        <w:rPr>
-          <w:rFonts w:eastAsia="Times New Roman" w:cstheme="minorHAnsi"/>
-          <w:b/>
-          <w:bCs/>
-          <w:sz w:val="24"/>
-          <w:szCs w:val="24"/>
-          <w:lang w:eastAsia="nl-NL"/>
-        </w:rPr>
-        <w:t>R</w:t>
-      </w:r>
-      <w:r>
-        <w:rPr>
-          <w:rFonts w:eastAsia="Times New Roman" w:cstheme="minorHAnsi"/>
-          <w:sz w:val="24"/>
-          <w:szCs w:val="24"/>
-          <w:lang w:eastAsia="nl-NL"/>
-        </w:rPr>
-        <w:t xml:space="preserve">un </w:t>
-      </w:r>
-      <w:r>
-        <w:rPr>
-          <w:rFonts w:eastAsia="Times New Roman" w:cstheme="minorHAnsi"/>
-          <w:b/>
-          <w:bCs/>
-          <w:sz w:val="24"/>
-          <w:szCs w:val="24"/>
-          <w:lang w:eastAsia="nl-NL"/>
-        </w:rPr>
-        <w:t>T</w:t>
-      </w:r>
-      <w:r>
-        <w:rPr>
-          <w:rFonts w:eastAsia="Times New Roman" w:cstheme="minorHAnsi"/>
-          <w:sz w:val="24"/>
-          <w:szCs w:val="24"/>
-          <w:lang w:eastAsia="nl-NL"/>
-        </w:rPr>
-        <w:t>est):</w:t>
+        <w:t>Dan zouden alle testen onder het label ‘</w:t>
+      </w:r>
+      <w:proofErr w:type="spellStart"/>
+      <w:r>
+        <w:rPr>
+          <w:rFonts w:eastAsia="Times New Roman" w:cstheme="minorHAnsi"/>
+          <w:sz w:val="24"/>
+          <w:szCs w:val="24"/>
+          <w:lang w:eastAsia="nl-NL"/>
+        </w:rPr>
+        <w:t>answers</w:t>
+      </w:r>
+      <w:proofErr w:type="spellEnd"/>
+      <w:r>
+        <w:rPr>
+          <w:rFonts w:eastAsia="Times New Roman" w:cstheme="minorHAnsi"/>
+          <w:sz w:val="24"/>
+          <w:szCs w:val="24"/>
+          <w:lang w:eastAsia="nl-NL"/>
+        </w:rPr>
+        <w:t>’ allen een groen vinkje moeten hebben</w:t>
+      </w:r>
+      <w:r>
+        <w:rPr>
+          <w:rFonts w:eastAsia="Times New Roman" w:cstheme="minorHAnsi"/>
+          <w:sz w:val="24"/>
+          <w:szCs w:val="24"/>
+          <w:lang w:eastAsia="nl-NL"/>
+        </w:rPr>
+        <w:t xml:space="preserve">. </w:t>
+      </w:r>
+      <w:r>
+        <w:rPr>
+          <w:rFonts w:eastAsia="Times New Roman" w:cstheme="minorHAnsi"/>
+          <w:sz w:val="24"/>
+          <w:szCs w:val="24"/>
+          <w:lang w:eastAsia="nl-NL"/>
+        </w:rPr>
+        <w:t>Als de ‘</w:t>
+      </w:r>
+      <w:proofErr w:type="spellStart"/>
+      <w:r>
+        <w:rPr>
+          <w:rFonts w:eastAsia="Times New Roman" w:cstheme="minorHAnsi"/>
+          <w:sz w:val="24"/>
+          <w:szCs w:val="24"/>
+          <w:lang w:eastAsia="nl-NL"/>
+        </w:rPr>
+        <w:t>answer</w:t>
+      </w:r>
+      <w:proofErr w:type="spellEnd"/>
+      <w:r>
+        <w:rPr>
+          <w:rFonts w:eastAsia="Times New Roman" w:cstheme="minorHAnsi"/>
+          <w:sz w:val="24"/>
+          <w:szCs w:val="24"/>
+          <w:lang w:eastAsia="nl-NL"/>
+        </w:rPr>
+        <w:t xml:space="preserve">’ testen niet in 1 keer slagen, </w:t>
+      </w:r>
+      <w:r>
+        <w:rPr>
+          <w:rFonts w:eastAsia="Times New Roman" w:cstheme="minorHAnsi"/>
+          <w:sz w:val="24"/>
+          <w:szCs w:val="24"/>
+          <w:lang w:eastAsia="nl-NL"/>
+        </w:rPr>
+        <w:t>herstart</w:t>
+      </w:r>
+      <w:r>
+        <w:rPr>
+          <w:rFonts w:eastAsia="Times New Roman" w:cstheme="minorHAnsi"/>
+          <w:sz w:val="24"/>
+          <w:szCs w:val="24"/>
+          <w:lang w:eastAsia="nl-NL"/>
+        </w:rPr>
+        <w:t xml:space="preserve"> dan Visual Studio en herhaal dan alle stappen vanaf stap </w:t>
+      </w:r>
+      <w:r>
+        <w:rPr>
+          <w:rFonts w:eastAsia="Times New Roman" w:cstheme="minorHAnsi"/>
+          <w:sz w:val="24"/>
+          <w:szCs w:val="24"/>
+          <w:lang w:eastAsia="nl-NL"/>
+        </w:rPr>
+        <w:t>2</w:t>
+      </w:r>
+      <w:r>
+        <w:rPr>
+          <w:rFonts w:eastAsia="Times New Roman" w:cstheme="minorHAnsi"/>
+          <w:sz w:val="24"/>
+          <w:szCs w:val="24"/>
+          <w:lang w:eastAsia="nl-NL"/>
+        </w:rPr>
+        <w:t xml:space="preserve">. </w:t>
       </w:r>
     </w:p>
     <w:p>
       <w:pPr>
-        <w:numPr>
-          <w:ilvl w:val="0"/>
-          <w:numId w:val="1"/>
-        </w:numPr>
-        <w:spacing w:before="100" w:beforeAutospacing="1" w:after="100" w:afterAutospacing="1" w:line="240" w:lineRule="auto"/>
-        <w:rPr>
-          <w:rFonts w:eastAsia="Times New Roman" w:cstheme="minorHAnsi"/>
-          <w:sz w:val="24"/>
-          <w:szCs w:val="24"/>
-          <w:lang w:eastAsia="nl-NL"/>
-        </w:rPr>
-      </w:pPr>
-      <w:r>
-        <w:rPr>
-          <w:rFonts w:eastAsia="Times New Roman" w:cstheme="minorHAnsi"/>
-          <w:sz w:val="24"/>
-          <w:szCs w:val="24"/>
-          <w:lang w:eastAsia="nl-NL"/>
-        </w:rPr>
-        <w:t>Dan zouden alle testen onder het label ‘</w:t>
-      </w:r>
-      <w:proofErr w:type="spellStart"/>
-      <w:r>
-        <w:rPr>
-          <w:rFonts w:eastAsia="Times New Roman" w:cstheme="minorHAnsi"/>
-          <w:sz w:val="24"/>
-          <w:szCs w:val="24"/>
-          <w:lang w:eastAsia="nl-NL"/>
-        </w:rPr>
-        <w:t>answers</w:t>
-      </w:r>
-      <w:proofErr w:type="spellEnd"/>
-      <w:r>
-        <w:rPr>
-          <w:rFonts w:eastAsia="Times New Roman" w:cstheme="minorHAnsi"/>
-          <w:sz w:val="24"/>
-          <w:szCs w:val="24"/>
-          <w:lang w:eastAsia="nl-NL"/>
-        </w:rPr>
-        <w:t xml:space="preserve">’ allen een groen vinkje moeten hebben (en alle testen onder het label </w:t>
-      </w:r>
-      <w:proofErr w:type="spellStart"/>
-      <w:r>
-        <w:rPr>
-          <w:rFonts w:eastAsia="Times New Roman" w:cstheme="minorHAnsi"/>
-          <w:sz w:val="24"/>
-          <w:szCs w:val="24"/>
-          <w:lang w:eastAsia="nl-NL"/>
-        </w:rPr>
-        <w:t>exercises</w:t>
-      </w:r>
-      <w:proofErr w:type="spellEnd"/>
-      <w:r>
-        <w:rPr>
-          <w:rFonts w:eastAsia="Times New Roman" w:cstheme="minorHAnsi"/>
-          <w:sz w:val="24"/>
-          <w:szCs w:val="24"/>
-          <w:lang w:eastAsia="nl-NL"/>
-        </w:rPr>
-        <w:t xml:space="preserve"> een rood kruis, aangezien die nog door jou </w:t>
-      </w:r>
-      <w:r>
-        <w:rPr>
-          <w:rFonts w:eastAsia="Times New Roman" w:cstheme="minorHAnsi"/>
-          <w:sz w:val="24"/>
-          <w:szCs w:val="24"/>
-          <w:lang w:eastAsia="nl-NL"/>
-        </w:rPr>
-        <w:t>geïmplementeerd</w:t>
-      </w:r>
-      <w:r>
-        <w:rPr>
-          <w:rFonts w:eastAsia="Times New Roman" w:cstheme="minorHAnsi"/>
-          <w:sz w:val="24"/>
-          <w:szCs w:val="24"/>
-          <w:lang w:eastAsia="nl-NL"/>
-        </w:rPr>
-        <w:t xml:space="preserve"> moeten worden!)</w:t>
-      </w:r>
-      <w:r>
-        <w:rPr>
-          <w:rFonts w:eastAsia="Times New Roman" w:cstheme="minorHAnsi"/>
-          <w:sz w:val="24"/>
-          <w:szCs w:val="24"/>
-          <w:lang w:eastAsia="nl-NL"/>
-        </w:rPr>
-        <w:t>. Als de ‘</w:t>
-      </w:r>
-      <w:proofErr w:type="spellStart"/>
-      <w:r>
-        <w:rPr>
-          <w:rFonts w:eastAsia="Times New Roman" w:cstheme="minorHAnsi"/>
-          <w:sz w:val="24"/>
-          <w:szCs w:val="24"/>
-          <w:lang w:eastAsia="nl-NL"/>
-        </w:rPr>
-        <w:t>answer</w:t>
-      </w:r>
-      <w:proofErr w:type="spellEnd"/>
-      <w:r>
-        <w:rPr>
-          <w:rFonts w:eastAsia="Times New Roman" w:cstheme="minorHAnsi"/>
-          <w:sz w:val="24"/>
-          <w:szCs w:val="24"/>
-          <w:lang w:eastAsia="nl-NL"/>
-        </w:rPr>
-        <w:t xml:space="preserve">’ testen niet in 1 keer slagen, probeer dan eerst Visual Studio opnieuw op te starten en herhaal dan alle stappen vanaf stap 6. </w:t>
-      </w:r>
-    </w:p>
-    <w:p>
-      <w:pPr>
         <w:spacing w:before="100" w:beforeAutospacing="1" w:after="100" w:afterAutospacing="1" w:line="240" w:lineRule="auto"/>
         <w:jc w:val="center"/>
         <w:rPr>
@@ -1331,7 +1070,10 @@
       <w:r>
         <w:rPr>
           <w:noProof/>
-        </w:rPr>
+          <w:sz w:val="24"/>
+          <w:szCs w:val="24"/>
+        </w:rPr>
+        <w:lastRenderedPageBreak/>
         <w:drawing>
           <wp:inline distT="0" distB="0" distL="0" distR="0" wp14:anchorId="5DF72048" wp14:editId="755FE6B5">
             <wp:extent cx="5022215" cy="5131435"/>
@@ -1350,7 +1092,7 @@
                     </pic:cNvPicPr>
                   </pic:nvPicPr>
                   <pic:blipFill>
-                    <a:blip r:embed="rId15">
+                    <a:blip r:embed="rId13">
                       <a:extLst>
                         <a:ext uri="{28A0092B-C50C-407E-A947-70E740481C1C}">
                           <a14:useLocalDpi xmlns:a14="http://schemas.microsoft.com/office/drawing/2010/main" val="0"/>
@@ -1384,7 +1126,7 @@
     </w:p>
     <w:p>
       <w:pPr>
-        <w:pStyle w:val="ListParagraph"/>
+        <w:pStyle w:val="Lijstalinea"/>
         <w:numPr>
           <w:ilvl w:val="0"/>
           <w:numId w:val="1"/>
@@ -1404,8 +1146,25 @@
           <w:szCs w:val="24"/>
           <w:lang w:eastAsia="nl-NL"/>
         </w:rPr>
-        <w:lastRenderedPageBreak/>
-        <w:t xml:space="preserve">Of het scenario ‘Real service’ (als onderdeel van de </w:t>
+        <w:t xml:space="preserve">Het scenario ‘Real service’ kan wellicht falen als er niet </w:t>
+      </w:r>
+      <w:r>
+        <w:rPr>
+          <w:rFonts w:eastAsia="Times New Roman" w:cstheme="minorHAnsi"/>
+          <w:sz w:val="24"/>
+          <w:szCs w:val="24"/>
+          <w:lang w:eastAsia="nl-NL"/>
+        </w:rPr>
+        <w:t>de juiste</w:t>
+      </w:r>
+      <w:r>
+        <w:rPr>
+          <w:rFonts w:eastAsia="Times New Roman" w:cstheme="minorHAnsi"/>
+          <w:sz w:val="24"/>
+          <w:szCs w:val="24"/>
+          <w:lang w:eastAsia="nl-NL"/>
+        </w:rPr>
+        <w:t xml:space="preserve"> data beschikbaar is in Swagger </w:t>
       </w:r>
       <w:proofErr w:type="spellStart"/>
       <w:r>
@@ -1415,7 +1174,7 @@
           <w:szCs w:val="24"/>
           <w:lang w:eastAsia="nl-NL"/>
         </w:rPr>
-        <w:t>SwaggerPetStore</w:t>
+        <w:t>Petstore</w:t>
       </w:r>
       <w:proofErr w:type="spellEnd"/>
       <w:r>
@@ -1425,25 +1184,7 @@
           <w:szCs w:val="24"/>
           <w:lang w:eastAsia="nl-NL"/>
         </w:rPr>
-        <w:t xml:space="preserve">) slaagt of niet is puur </w:t>
-      </w:r>
-      <w:r>
-        <w:rPr>
-          <w:rFonts w:eastAsia="Times New Roman" w:cstheme="minorHAnsi"/>
-          <w:sz w:val="24"/>
-          <w:szCs w:val="24"/>
-          <w:lang w:eastAsia="nl-NL"/>
-        </w:rPr>
-        <w:t>afhankelijk</w:t>
-      </w:r>
-      <w:r>
-        <w:rPr>
-          <w:rFonts w:eastAsia="Times New Roman" w:cstheme="minorHAnsi"/>
-          <w:sz w:val="24"/>
-          <w:szCs w:val="24"/>
-          <w:lang w:eastAsia="nl-NL"/>
-        </w:rPr>
-        <w:t xml:space="preserve"> van de data die op dat moment beschikbaar is in de Swagger </w:t>
+        <w:t xml:space="preserve"> - dit laat direct zien waarom een </w:t>
       </w:r>
       <w:proofErr w:type="spellStart"/>
       <w:r>
@@ -1453,7 +1194,7 @@
           <w:szCs w:val="24"/>
           <w:lang w:eastAsia="nl-NL"/>
         </w:rPr>
-        <w:t>Petstore</w:t>
+        <w:t>mock</w:t>
       </w:r>
       <w:proofErr w:type="spellEnd"/>
       <w:r>
@@ -1463,67 +1204,27 @@
           <w:szCs w:val="24"/>
           <w:lang w:eastAsia="nl-NL"/>
         </w:rPr>
-        <w:t xml:space="preserve">, dit geeft direct één van de meerwaarde aan van een </w:t>
-      </w:r>
-      <w:proofErr w:type="spellStart"/>
-      <w:r>
-        <w:rPr>
-          <w:rFonts w:eastAsia="Times New Roman" w:cstheme="minorHAnsi"/>
-          <w:sz w:val="24"/>
-          <w:szCs w:val="24"/>
-          <w:lang w:eastAsia="nl-NL"/>
-        </w:rPr>
-        <w:t>mock</w:t>
-      </w:r>
-      <w:proofErr w:type="spellEnd"/>
-      <w:r>
-        <w:rPr>
-          <w:rFonts w:eastAsia="Times New Roman" w:cstheme="minorHAnsi"/>
-          <w:sz w:val="24"/>
-          <w:szCs w:val="24"/>
-          <w:lang w:eastAsia="nl-NL"/>
-        </w:rPr>
-        <w:t>: het zorgt voor een stabiele omgeving, daar</w:t>
-      </w:r>
-      <w:r>
-        <w:rPr>
-          <w:rFonts w:eastAsia="Times New Roman" w:cstheme="minorHAnsi"/>
-          <w:sz w:val="24"/>
-          <w:szCs w:val="24"/>
-          <w:lang w:eastAsia="nl-NL"/>
-        </w:rPr>
-        <w:t xml:space="preserve"> </w:t>
-      </w:r>
-      <w:r>
-        <w:rPr>
-          <w:rFonts w:eastAsia="Times New Roman" w:cstheme="minorHAnsi"/>
-          <w:sz w:val="24"/>
-          <w:szCs w:val="24"/>
-          <w:lang w:eastAsia="nl-NL"/>
-        </w:rPr>
-        <w:t>waar de echte service mogelijk door vele andere mensen gebruikt wordt.</w:t>
+        <w:t xml:space="preserve"> zo handig kan zijn!</w:t>
       </w:r>
     </w:p>
     <w:p>
       <w:pPr>
-        <w:spacing w:before="100" w:beforeAutospacing="1" w:after="100" w:afterAutospacing="1" w:line="240" w:lineRule="auto"/>
-        <w:rPr>
-          <w:rFonts w:eastAsia="Times New Roman" w:cstheme="minorHAnsi"/>
-          <w:sz w:val="24"/>
-          <w:szCs w:val="24"/>
-          <w:lang w:eastAsia="nl-NL"/>
-        </w:rPr>
-      </w:pPr>
-      <w:r>
-        <w:rPr>
-          <w:rFonts w:eastAsia="Times New Roman" w:cstheme="minorHAnsi"/>
-          <w:sz w:val="24"/>
-          <w:szCs w:val="24"/>
-          <w:lang w:eastAsia="nl-NL"/>
-        </w:rPr>
-        <w:t xml:space="preserve">Neem bij vragen/ problemen tijdens installatie contact op met </w:t>
-      </w:r>
-      <w:hyperlink r:id="rId16" w:history="1">
+        <w:rPr>
+          <w:rFonts w:cstheme="minorHAnsi"/>
+          <w:sz w:val="24"/>
+          <w:szCs w:val="24"/>
+        </w:rPr>
+      </w:pPr>
+      <w:r>
+        <w:rPr>
+          <w:rFonts w:eastAsia="Times New Roman" w:cstheme="minorHAnsi"/>
+          <w:sz w:val="24"/>
+          <w:szCs w:val="24"/>
+          <w:lang w:eastAsia="nl-NL"/>
+        </w:rPr>
+        <w:t xml:space="preserve">Neem contact op met </w:t>
+      </w:r>
+      <w:hyperlink r:id="rId14" w:history="1">
         <w:r>
           <w:rPr>
             <w:rStyle w:val="Hyperlink"/>
@@ -1535,16 +1236,81 @@
           <w:t>ak@newspark.nl</w:t>
         </w:r>
       </w:hyperlink>
-    </w:p>
-    <w:p>
-      <w:pPr>
-        <w:rPr>
-          <w:rFonts w:cstheme="minorHAnsi"/>
-        </w:rPr>
-      </w:pPr>
+      <w:r>
+        <w:rPr>
+          <w:rFonts w:eastAsia="Times New Roman" w:cstheme="minorHAnsi"/>
+          <w:sz w:val="24"/>
+          <w:szCs w:val="24"/>
+          <w:lang w:eastAsia="nl-NL"/>
+        </w:rPr>
+        <w:t xml:space="preserve"> </w:t>
+      </w:r>
+      <w:r>
+        <w:rPr>
+          <w:rFonts w:eastAsia="Times New Roman" w:cstheme="minorHAnsi"/>
+          <w:sz w:val="24"/>
+          <w:szCs w:val="24"/>
+          <w:lang w:eastAsia="nl-NL"/>
+        </w:rPr>
+        <w:t xml:space="preserve">als </w:t>
+      </w:r>
+      <w:r>
+        <w:rPr>
+          <w:rFonts w:eastAsia="Times New Roman" w:cstheme="minorHAnsi"/>
+          <w:sz w:val="24"/>
+          <w:szCs w:val="24"/>
+          <w:lang w:eastAsia="nl-NL"/>
+        </w:rPr>
+        <w:t>je</w:t>
+      </w:r>
+      <w:r>
+        <w:rPr>
+          <w:rFonts w:eastAsia="Times New Roman" w:cstheme="minorHAnsi"/>
+          <w:sz w:val="24"/>
+          <w:szCs w:val="24"/>
+          <w:lang w:eastAsia="nl-NL"/>
+        </w:rPr>
+        <w:t xml:space="preserve"> vragen </w:t>
+      </w:r>
+      <w:r>
+        <w:rPr>
+          <w:rFonts w:eastAsia="Times New Roman" w:cstheme="minorHAnsi"/>
+          <w:sz w:val="24"/>
+          <w:szCs w:val="24"/>
+          <w:lang w:eastAsia="nl-NL"/>
+        </w:rPr>
+        <w:t>hebt</w:t>
+      </w:r>
+      <w:r>
+        <w:rPr>
+          <w:rFonts w:eastAsia="Times New Roman" w:cstheme="minorHAnsi"/>
+          <w:sz w:val="24"/>
+          <w:szCs w:val="24"/>
+          <w:lang w:eastAsia="nl-NL"/>
+        </w:rPr>
+        <w:t xml:space="preserve"> tijdens</w:t>
+      </w:r>
+      <w:r>
+        <w:rPr>
+          <w:rFonts w:eastAsia="Times New Roman" w:cstheme="minorHAnsi"/>
+          <w:sz w:val="24"/>
+          <w:szCs w:val="24"/>
+          <w:lang w:eastAsia="nl-NL"/>
+        </w:rPr>
+        <w:t xml:space="preserve"> de</w:t>
+      </w:r>
+      <w:r>
+        <w:rPr>
+          <w:rFonts w:eastAsia="Times New Roman" w:cstheme="minorHAnsi"/>
+          <w:sz w:val="24"/>
+          <w:szCs w:val="24"/>
+          <w:lang w:eastAsia="nl-NL"/>
+        </w:rPr>
+        <w:t xml:space="preserve"> installatie.</w:t>
+      </w:r>
     </w:p>
     <w:sectPr>
-      <w:headerReference w:type="default" r:id="rId17"/>
+      <w:headerReference w:type="default" r:id="rId15"/>
       <w:pgSz w:w="11906" w:h="16838"/>
       <w:pgMar w:top="1417" w:right="1417" w:bottom="1417" w:left="1417" w:header="708" w:footer="708" w:gutter="0"/>
       <w:cols w:space="708"/>
@@ -1608,7 +1374,7 @@
 <w:hdr xmlns:wpc="http://schemas.microsoft.com/office/word/2010/wordprocessingCanvas" xmlns:cx="http://schemas.microsoft.com/office/drawing/2014/chartex" xmlns:cx1="http://schemas.microsoft.com/office/drawing/2015/9/8/chartex" xmlns:cx2="http://schemas.microsoft.com/office/drawing/2015/10/21/chartex" xmlns:cx3="http://schemas.microsoft.com/office/drawing/2016/5/9/chartex" xmlns:cx4="http://schemas.microsoft.com/office/drawing/2016/5/10/chartex" xmlns:cx5="http://schemas.microsoft.com/office/drawing/2016/5/11/chartex" xmlns:cx6="http://schemas.microsoft.com/office/drawing/2016/5/12/chartex" xmlns:cx7="http://schemas.microsoft.com/office/drawing/2016/5/13/chartex" xmlns:cx8="http://schemas.microsoft.com/office/drawing/2016/5/14/chartex" xmlns:mc="http://schemas.openxmlformats.org/markup-compatibility/2006" xmlns:aink="http://schemas.microsoft.com/office/drawing/2016/ink" xmlns:am3d="http://schemas.microsoft.com/office/drawing/2017/model3d" xmlns:o="urn:schemas-microsoft-com:office:office" xmlns:oel="http://schemas.microsoft.com/office/2019/extlst" xmlns:r="http://schemas.openxmlformats.org/officeDocument/2006/relationships" xmlns:m="http://schemas.openxmlformats.org/officeDocument/2006/math" xmlns:v="urn:schemas-microsoft-com:vml" xmlns:wp14="http://schemas.microsoft.com/office/word/2010/wordprocessingDrawing" xmlns:wp="http://schemas.openxmlformats.org/drawingml/2006/wordprocessingDrawing" xmlns:w10="urn:schemas-microsoft-com:office:word" xmlns:w="http://schemas.openxmlformats.org/wordprocessingml/2006/main" xmlns:w14="http://schemas.microsoft.com/office/word/2010/wordml" xmlns:w15="http://schemas.microsoft.com/office/word/2012/wordml" xmlns:w16cex="http://schemas.microsoft.com/office/word/2018/wordml/cex" xmlns:w16cid="http://schemas.microsoft.com/office/word/2016/wordml/cid" xmlns:w16="http://schemas.microsoft.com/office/word/2018/wordml" xmlns:w16sdtdh="http://schemas.microsoft.com/office/word/2020/wordml/sdtdatahash" xmlns:w16se="http://schemas.microsoft.com/office/word/2015/wordml/symex" xmlns:wpg="http://schemas.microsoft.com/office/word/2010/wordprocessingGroup" xmlns:wpi="http://schemas.microsoft.com/office/word/2010/wordprocessingInk" xmlns:wne="http://schemas.microsoft.com/office/word/2006/wordml" xmlns:wps="http://schemas.microsoft.com/office/word/2010/wordprocessingShape" mc:Ignorable="w14 w15 w16se w16cid w16 w16cex w16sdtdh wp14">
   <w:p>
     <w:pPr>
-      <w:pStyle w:val="Header"/>
+      <w:pStyle w:val="Koptekst"/>
       <w:jc w:val="right"/>
     </w:pPr>
     <w:r>
@@ -2542,6 +2308,119 @@
       </w:pPr>
     </w:lvl>
   </w:abstractNum>
+  <w:abstractNum w:abstractNumId="8" w15:restartNumberingAfterBreak="0">
+    <w:nsid w:val="7E932897"/>
+    <w:multiLevelType w:val="hybridMultilevel"/>
+    <w:tmpl w:val="A720DFD6"/>
+    <w:lvl w:ilvl="0" w:tplc="04130001">
+      <w:start w:val="1"/>
+      <w:numFmt w:val="bullet"/>
+      <w:lvlText w:val=""/>
+      <w:lvlJc w:val="left"/>
+      <w:pPr>
+        <w:ind w:left="720" w:hanging="360"/>
+      </w:pPr>
+      <w:rPr>
+        <w:rFonts w:ascii="Symbol" w:hAnsi="Symbol" w:hint="default"/>
+      </w:rPr>
+    </w:lvl>
+    <w:lvl w:ilvl="1" w:tplc="04130003">
+      <w:start w:val="1"/>
+      <w:numFmt w:val="bullet"/>
+      <w:lvlText w:val="o"/>
+      <w:lvlJc w:val="left"/>
+      <w:pPr>
+        <w:ind w:left="1440" w:hanging="360"/>
+      </w:pPr>
+      <w:rPr>
+        <w:rFonts w:ascii="Courier New" w:hAnsi="Courier New" w:cs="Courier New" w:hint="default"/>
+      </w:rPr>
+    </w:lvl>
+    <w:lvl w:ilvl="2" w:tplc="04130005">
+      <w:start w:val="1"/>
+      <w:numFmt w:val="bullet"/>
+      <w:lvlText w:val=""/>
+      <w:lvlJc w:val="left"/>
+      <w:pPr>
+        <w:ind w:left="2160" w:hanging="360"/>
+      </w:pPr>
+      <w:rPr>
+        <w:rFonts w:ascii="Wingdings" w:hAnsi="Wingdings" w:hint="default"/>
+      </w:rPr>
+    </w:lvl>
+    <w:lvl w:ilvl="3" w:tplc="04130001">
+      <w:start w:val="1"/>
+      <w:numFmt w:val="bullet"/>
+      <w:lvlText w:val=""/>
+      <w:lvlJc w:val="left"/>
+      <w:pPr>
+        <w:ind w:left="2880" w:hanging="360"/>
+      </w:pPr>
+      <w:rPr>
+        <w:rFonts w:ascii="Symbol" w:hAnsi="Symbol" w:hint="default"/>
+      </w:rPr>
+    </w:lvl>
+    <w:lvl w:ilvl="4" w:tplc="04130003">
+      <w:start w:val="1"/>
+      <w:numFmt w:val="bullet"/>
+      <w:lvlText w:val="o"/>
+      <w:lvlJc w:val="left"/>
+      <w:pPr>
+        <w:ind w:left="3600" w:hanging="360"/>
+      </w:pPr>
+      <w:rPr>
+        <w:rFonts w:ascii="Courier New" w:hAnsi="Courier New" w:cs="Courier New" w:hint="default"/>
+      </w:rPr>
+    </w:lvl>
+    <w:lvl w:ilvl="5" w:tplc="04130005">
+      <w:start w:val="1"/>
+      <w:numFmt w:val="bullet"/>
+      <w:lvlText w:val=""/>
+      <w:lvlJc w:val="left"/>
+      <w:pPr>
+        <w:ind w:left="4320" w:hanging="360"/>
+      </w:pPr>
+      <w:rPr>
+        <w:rFonts w:ascii="Wingdings" w:hAnsi="Wingdings" w:hint="default"/>
+      </w:rPr>
+    </w:lvl>
+    <w:lvl w:ilvl="6" w:tplc="04130001">
+      <w:start w:val="1"/>
+      <w:numFmt w:val="bullet"/>
+      <w:lvlText w:val=""/>
+      <w:lvlJc w:val="left"/>
+      <w:pPr>
+        <w:ind w:left="5040" w:hanging="360"/>
+      </w:pPr>
+      <w:rPr>
+        <w:rFonts w:ascii="Symbol" w:hAnsi="Symbol" w:hint="default"/>
+      </w:rPr>
+    </w:lvl>
+    <w:lvl w:ilvl="7" w:tplc="04130003">
+      <w:start w:val="1"/>
+      <w:numFmt w:val="bullet"/>
+      <w:lvlText w:val="o"/>
+      <w:lvlJc w:val="left"/>
+      <w:pPr>
+        <w:ind w:left="5760" w:hanging="360"/>
+      </w:pPr>
+      <w:rPr>
+        <w:rFonts w:ascii="Courier New" w:hAnsi="Courier New" w:cs="Courier New" w:hint="default"/>
+      </w:rPr>
+    </w:lvl>
+    <w:lvl w:ilvl="8" w:tplc="04130005">
+      <w:start w:val="1"/>
+      <w:numFmt w:val="bullet"/>
+      <w:lvlText w:val=""/>
+      <w:lvlJc w:val="left"/>
+      <w:pPr>
+        <w:ind w:left="6480" w:hanging="360"/>
+      </w:pPr>
+      <w:rPr>
+        <w:rFonts w:ascii="Wingdings" w:hAnsi="Wingdings" w:hint="default"/>
+      </w:rPr>
+    </w:lvl>
+  </w:abstractNum>
   <w:num w:numId="1" w16cid:durableId="2045707745">
     <w:abstractNumId w:val="1"/>
   </w:num>
@@ -2568,6 +2447,9 @@
   </w:num>
   <w:num w:numId="9" w16cid:durableId="639380767">
     <w:abstractNumId w:val="0"/>
+  </w:num>
+  <w:num w:numId="10" w16cid:durableId="744647804">
+    <w:abstractNumId w:val="8"/>
   </w:num>
 </w:numbering>
 </file>
@@ -2967,17 +2849,17 @@
     <w:lsdException w:name="Unresolved Mention" w:semiHidden="1" w:unhideWhenUsed="1"/>
     <w:lsdException w:name="Smart Link" w:semiHidden="1" w:unhideWhenUsed="1"/>
   </w:latentStyles>
-  <w:style w:type="paragraph" w:default="1" w:styleId="Normal">
+  <w:style w:type="paragraph" w:default="1" w:styleId="Standaard">
     <w:name w:val="Normal"/>
     <w:qFormat/>
   </w:style>
-  <w:style w:type="character" w:default="1" w:styleId="DefaultParagraphFont">
+  <w:style w:type="character" w:default="1" w:styleId="Standaardalinea-lettertype">
     <w:name w:val="Default Paragraph Font"/>
     <w:uiPriority w:val="1"/>
     <w:semiHidden/>
     <w:unhideWhenUsed/>
   </w:style>
-  <w:style w:type="table" w:default="1" w:styleId="TableNormal">
+  <w:style w:type="table" w:default="1" w:styleId="Standaardtabel">
     <w:name w:val="Normal Table"/>
     <w:uiPriority w:val="99"/>
     <w:semiHidden/>
@@ -2992,15 +2874,15 @@
       </w:tblCellMar>
     </w:tblPr>
   </w:style>
-  <w:style w:type="numbering" w:default="1" w:styleId="NoList">
+  <w:style w:type="numbering" w:default="1" w:styleId="Geenlijst">
     <w:name w:val="No List"/>
     <w:uiPriority w:val="99"/>
     <w:semiHidden/>
     <w:unhideWhenUsed/>
   </w:style>
-  <w:style w:type="paragraph" w:styleId="NormalWeb">
+  <w:style w:type="paragraph" w:styleId="Normaalweb">
     <w:name w:val="Normal (Web)"/>
-    <w:basedOn w:val="Normal"/>
+    <w:basedOn w:val="Standaard"/>
     <w:uiPriority w:val="99"/>
     <w:semiHidden/>
     <w:unhideWhenUsed/>
@@ -3015,9 +2897,9 @@
       <w:lang w:eastAsia="nl-NL"/>
     </w:rPr>
   </w:style>
-  <w:style w:type="character" w:styleId="Strong">
+  <w:style w:type="character" w:styleId="Zwaar">
     <w:name w:val="Strong"/>
-    <w:basedOn w:val="DefaultParagraphFont"/>
+    <w:basedOn w:val="Standaardalinea-lettertype"/>
     <w:uiPriority w:val="22"/>
     <w:qFormat/>
     <w:rsid w:val="00C2653C"/>
@@ -3028,7 +2910,7 @@
   </w:style>
   <w:style w:type="character" w:styleId="Hyperlink">
     <w:name w:val="Hyperlink"/>
-    <w:basedOn w:val="DefaultParagraphFont"/>
+    <w:basedOn w:val="Standaardalinea-lettertype"/>
     <w:uiPriority w:val="99"/>
     <w:unhideWhenUsed/>
     <w:rsid w:val="00C2653C"/>
@@ -3037,9 +2919,9 @@
       <w:u w:val="single"/>
     </w:rPr>
   </w:style>
-  <w:style w:type="paragraph" w:styleId="ListParagraph">
+  <w:style w:type="paragraph" w:styleId="Lijstalinea">
     <w:name w:val="List Paragraph"/>
-    <w:basedOn w:val="Normal"/>
+    <w:basedOn w:val="Standaard"/>
     <w:uiPriority w:val="34"/>
     <w:qFormat/>
     <w:rsid w:val="00C2653C"/>
@@ -3048,9 +2930,9 @@
       <w:contextualSpacing/>
     </w:pPr>
   </w:style>
-  <w:style w:type="character" w:styleId="UnresolvedMention">
+  <w:style w:type="character" w:styleId="Onopgelostemelding">
     <w:name w:val="Unresolved Mention"/>
-    <w:basedOn w:val="DefaultParagraphFont"/>
+    <w:basedOn w:val="Standaardalinea-lettertype"/>
     <w:uiPriority w:val="99"/>
     <w:semiHidden/>
     <w:unhideWhenUsed/>
@@ -3060,9 +2942,9 @@
       <w:shd w:val="clear" w:color="auto" w:fill="E1DFDD"/>
     </w:rPr>
   </w:style>
-  <w:style w:type="character" w:styleId="FollowedHyperlink">
+  <w:style w:type="character" w:styleId="GevolgdeHyperlink">
     <w:name w:val="FollowedHyperlink"/>
-    <w:basedOn w:val="DefaultParagraphFont"/>
+    <w:basedOn w:val="Standaardalinea-lettertype"/>
     <w:uiPriority w:val="99"/>
     <w:semiHidden/>
     <w:unhideWhenUsed/>
@@ -3072,10 +2954,10 @@
       <w:u w:val="single"/>
     </w:rPr>
   </w:style>
-  <w:style w:type="paragraph" w:styleId="Header">
+  <w:style w:type="paragraph" w:styleId="Koptekst">
     <w:name w:val="header"/>
-    <w:basedOn w:val="Normal"/>
-    <w:link w:val="HeaderChar"/>
+    <w:basedOn w:val="Standaard"/>
+    <w:link w:val="KoptekstChar"/>
     <w:uiPriority w:val="99"/>
     <w:unhideWhenUsed/>
     <w:rsid w:val="008D6BE8"/>
@@ -3087,17 +2969,17 @@
       <w:spacing w:after="0" w:line="240" w:lineRule="auto"/>
     </w:pPr>
   </w:style>
-  <w:style w:type="character" w:customStyle="1" w:styleId="HeaderChar">
-    <w:name w:val="Header Char"/>
-    <w:basedOn w:val="DefaultParagraphFont"/>
-    <w:link w:val="Header"/>
+  <w:style w:type="character" w:customStyle="1" w:styleId="KoptekstChar">
+    <w:name w:val="Koptekst Char"/>
+    <w:basedOn w:val="Standaardalinea-lettertype"/>
+    <w:link w:val="Koptekst"/>
     <w:uiPriority w:val="99"/>
     <w:rsid w:val="008D6BE8"/>
   </w:style>
-  <w:style w:type="paragraph" w:styleId="Footer">
+  <w:style w:type="paragraph" w:styleId="Voettekst">
     <w:name w:val="footer"/>
-    <w:basedOn w:val="Normal"/>
-    <w:link w:val="FooterChar"/>
+    <w:basedOn w:val="Standaard"/>
+    <w:link w:val="VoettekstChar"/>
     <w:uiPriority w:val="99"/>
     <w:unhideWhenUsed/>
     <w:rsid w:val="008D6BE8"/>
@@ -3109,10 +2991,10 @@
       <w:spacing w:after="0" w:line="240" w:lineRule="auto"/>
     </w:pPr>
   </w:style>
-  <w:style w:type="character" w:customStyle="1" w:styleId="FooterChar">
-    <w:name w:val="Footer Char"/>
-    <w:basedOn w:val="DefaultParagraphFont"/>
-    <w:link w:val="Footer"/>
+  <w:style w:type="character" w:customStyle="1" w:styleId="VoettekstChar">
+    <w:name w:val="Voettekst Char"/>
+    <w:basedOn w:val="Standaardalinea-lettertype"/>
+    <w:link w:val="Voettekst"/>
     <w:uiPriority w:val="99"/>
     <w:rsid w:val="008D6BE8"/>
   </w:style>
@@ -3412,4 +3294,16 @@
     </a:ext>
   </a:extLst>
 </a:theme>
+</file>
+
+<file path=customXml/item1.xml><?xml version="1.0" encoding="utf-8"?>
+<b:Sources xmlns:b="http://schemas.openxmlformats.org/officeDocument/2006/bibliography" xmlns="http://schemas.openxmlformats.org/officeDocument/2006/bibliography" SelectedStyle="\APASixthEditionOfficeOnline.xsl" StyleName="APA" Version="6"/>
+</file>
+
+<file path=customXml/itemProps1.xml><?xml version="1.0" encoding="utf-8"?>
+<ds:datastoreItem xmlns:ds="http://schemas.openxmlformats.org/officeDocument/2006/customXml" ds:itemID="{C4C5EC7C-F826-4CEB-B2DD-3D3E320F8CC3}">
+  <ds:schemaRefs>
+    <ds:schemaRef ds:uri="http://schemas.openxmlformats.org/officeDocument/2006/bibliography"/>
+  </ds:schemaRefs>
+</ds:datastoreItem>
 </file>
</xml_diff>